<commit_message>
Modified test logs to either not include line numbers as test data or add relevant test data for parsing
</commit_message>
<xml_diff>
--- a/Project2/testing/test-logs/instantRunoffSystem/test_338_07_importCandidatesHeader_01_testNonpositive.docx
+++ b/Project2/testing/test-logs/instantRunoffSystem/test_338_07_importCandidatesHeader_01_testNonpositive.docx
@@ -71,7 +71,25 @@
                 <w:sz w:val="28"/>
                 <w:szCs w:val="28"/>
               </w:rPr>
-              <w:t>Project Name:  Project 1:  CompuVote                                                                                                    Team #19</w:t>
+              <w:t xml:space="preserve">Project Name:  Project 1:  </w:t>
+            </w:r>
+            <w:proofErr w:type="spellStart"/>
+            <w:r>
+              <w:rPr>
+                <w:b/>
+                <w:sz w:val="28"/>
+                <w:szCs w:val="28"/>
+              </w:rPr>
+              <w:t>CompuVote</w:t>
+            </w:r>
+            <w:proofErr w:type="spellEnd"/>
+            <w:r>
+              <w:rPr>
+                <w:b/>
+                <w:sz w:val="28"/>
+                <w:szCs w:val="28"/>
+              </w:rPr>
+              <w:t xml:space="preserve">                                                                                                    Team #19</w:t>
             </w:r>
           </w:p>
           <w:p>
@@ -250,12 +268,14 @@
             <w:r>
               <w:t xml:space="preserve">Tests that a nonpositive candidate size results in a </w:t>
             </w:r>
+            <w:proofErr w:type="spellStart"/>
             <w:r>
               <w:rPr>
                 <w:rFonts w:ascii="Courier New" w:hAnsi="Courier New"/>
               </w:rPr>
               <w:t>ParseException</w:t>
             </w:r>
+            <w:proofErr w:type="spellEnd"/>
           </w:p>
         </w:tc>
         <w:tc>
@@ -340,13 +360,22 @@
               <w:widowControl w:val="0"/>
             </w:pPr>
             <w:r>
-              <w:t>Test file: Project1/src/test/org/team19/InstantRunoffSystemTest.java</w:t>
+              <w:t>Test file: Project1/</w:t>
+            </w:r>
+            <w:proofErr w:type="spellStart"/>
+            <w:r>
+              <w:t>src</w:t>
+            </w:r>
+            <w:proofErr w:type="spellEnd"/>
+            <w:r>
+              <w:t>/test/org/team19/InstantRunoffSystemTest.java</w:t>
             </w:r>
           </w:p>
           <w:p>
             <w:r>
               <w:t xml:space="preserve">Test method: </w:t>
             </w:r>
+            <w:proofErr w:type="spellStart"/>
             <w:r>
               <w:rPr>
                 <w:rFonts w:ascii="Courier New" w:eastAsia="Courier New" w:hAnsi="Courier New" w:cs="Courier New"/>
@@ -354,11 +383,13 @@
               </w:rPr>
               <w:t>testImportCandidatesHeader</w:t>
             </w:r>
+            <w:proofErr w:type="spellEnd"/>
           </w:p>
           <w:p>
             <w:r>
               <w:t xml:space="preserve">Method/constructor being tested: </w:t>
             </w:r>
+            <w:proofErr w:type="spellStart"/>
             <w:r>
               <w:rPr>
                 <w:rFonts w:ascii="Courier New" w:eastAsia="Courier New" w:hAnsi="Courier New" w:cs="Courier New"/>
@@ -366,8 +397,17 @@
               </w:rPr>
               <w:t>importCandidatesHeader</w:t>
             </w:r>
-            <w:r>
-              <w:t xml:space="preserve"> from Project1/src/main/org/team19/InstantRunoffSystem.java</w:t>
+            <w:proofErr w:type="spellEnd"/>
+            <w:r>
+              <w:t xml:space="preserve"> from Project1/</w:t>
+            </w:r>
+            <w:proofErr w:type="spellStart"/>
+            <w:r>
+              <w:t>src</w:t>
+            </w:r>
+            <w:proofErr w:type="spellEnd"/>
+            <w:r>
+              <w:t>/main/org/team19/InstantRunoffSystem.java</w:t>
             </w:r>
           </w:p>
           <w:p>
@@ -1028,6 +1068,7 @@
               </w:rPr>
               <w:t xml:space="preserve">Instantiates an </w:t>
             </w:r>
+            <w:proofErr w:type="spellStart"/>
             <w:r>
               <w:rPr>
                 <w:rFonts w:ascii="Courier New" w:hAnsi="Courier New"/>
@@ -1036,6 +1077,7 @@
               </w:rPr>
               <w:t>InstantRunoffSystem</w:t>
             </w:r>
+            <w:proofErr w:type="spellEnd"/>
             <w:r>
               <w:rPr>
                 <w:sz w:val="22"/>
@@ -1043,6 +1085,7 @@
               </w:rPr>
               <w:t xml:space="preserve"> and tests that calling </w:t>
             </w:r>
+            <w:proofErr w:type="spellStart"/>
             <w:r>
               <w:rPr>
                 <w:rFonts w:ascii="Courier New" w:hAnsi="Courier New"/>
@@ -1051,6 +1094,7 @@
               </w:rPr>
               <w:t>importCandidatesHeader</w:t>
             </w:r>
+            <w:proofErr w:type="spellEnd"/>
             <w:r>
               <w:rPr>
                 <w:sz w:val="22"/>
@@ -1058,6 +1102,7 @@
               </w:rPr>
               <w:t xml:space="preserve"> with a candidate size of 0 results in a </w:t>
             </w:r>
+            <w:proofErr w:type="spellStart"/>
             <w:r>
               <w:rPr>
                 <w:rFonts w:ascii="Courier New" w:hAnsi="Courier New"/>
@@ -1066,6 +1111,7 @@
               </w:rPr>
               <w:t>ParseException</w:t>
             </w:r>
+            <w:proofErr w:type="spellEnd"/>
           </w:p>
         </w:tc>
         <w:tc>
@@ -1105,30 +1151,6 @@
               <w:t>new String[] {"0"}</w:t>
             </w:r>
           </w:p>
-          <w:p>
-            <w:pPr>
-              <w:widowControl w:val="0"/>
-              <w:rPr>
-                <w:sz w:val="22"/>
-                <w:szCs w:val="22"/>
-              </w:rPr>
-            </w:pPr>
-            <w:r>
-              <w:rPr>
-                <w:sz w:val="22"/>
-                <w:szCs w:val="22"/>
-              </w:rPr>
-              <w:t xml:space="preserve">line: </w:t>
-            </w:r>
-            <w:r>
-              <w:rPr>
-                <w:rFonts w:ascii="Courier New" w:hAnsi="Courier New"/>
-                <w:sz w:val="22"/>
-                <w:szCs w:val="22"/>
-              </w:rPr>
-              <w:t>2</w:t>
-            </w:r>
-          </w:p>
         </w:tc>
         <w:tc>
           <w:tcPr>
@@ -1158,6 +1180,7 @@
               </w:rPr>
               <w:t xml:space="preserve">A </w:t>
             </w:r>
+            <w:proofErr w:type="spellStart"/>
             <w:r>
               <w:rPr>
                 <w:rFonts w:ascii="Courier New" w:hAnsi="Courier New"/>
@@ -1166,6 +1189,7 @@
               </w:rPr>
               <w:t>ParseException</w:t>
             </w:r>
+            <w:proofErr w:type="spellEnd"/>
             <w:r>
               <w:rPr>
                 <w:sz w:val="22"/>
@@ -1203,6 +1227,7 @@
               </w:rPr>
               <w:t xml:space="preserve">A </w:t>
             </w:r>
+            <w:proofErr w:type="spellStart"/>
             <w:r>
               <w:rPr>
                 <w:rFonts w:ascii="Courier New" w:hAnsi="Courier New"/>
@@ -1211,6 +1236,7 @@
               </w:rPr>
               <w:t>ParseException</w:t>
             </w:r>
+            <w:proofErr w:type="spellEnd"/>
             <w:r>
               <w:rPr>
                 <w:sz w:val="22"/>
@@ -1313,6 +1339,7 @@
               </w:rPr>
               <w:t xml:space="preserve">Instantiates an </w:t>
             </w:r>
+            <w:proofErr w:type="spellStart"/>
             <w:r>
               <w:rPr>
                 <w:rFonts w:ascii="Courier New" w:hAnsi="Courier New"/>
@@ -1321,6 +1348,7 @@
               </w:rPr>
               <w:t>InstantRunoffSystem</w:t>
             </w:r>
+            <w:proofErr w:type="spellEnd"/>
             <w:r>
               <w:rPr>
                 <w:sz w:val="22"/>
@@ -1328,6 +1356,7 @@
               </w:rPr>
               <w:t xml:space="preserve"> and tests that calling </w:t>
             </w:r>
+            <w:proofErr w:type="spellStart"/>
             <w:r>
               <w:rPr>
                 <w:rFonts w:ascii="Courier New" w:hAnsi="Courier New"/>
@@ -1336,19 +1365,13 @@
               </w:rPr>
               <w:t>importCandidatesHeader</w:t>
             </w:r>
-            <w:r>
-              <w:rPr>
-                <w:sz w:val="22"/>
-                <w:szCs w:val="22"/>
-              </w:rPr>
-              <w:t xml:space="preserve"> with a </w:t>
-            </w:r>
-            <w:r>
-              <w:rPr>
-                <w:sz w:val="22"/>
-                <w:szCs w:val="22"/>
-              </w:rPr>
-              <w:t xml:space="preserve">negative </w:t>
+            <w:proofErr w:type="spellEnd"/>
+            <w:r>
+              <w:rPr>
+                <w:sz w:val="22"/>
+                <w:szCs w:val="22"/>
+              </w:rPr>
+              <w:t xml:space="preserve"> with a negative </w:t>
             </w:r>
             <w:r>
               <w:rPr>
@@ -1356,8 +1379,25 @@
                 <w:szCs w:val="22"/>
               </w:rPr>
               <w:lastRenderedPageBreak/>
-              <w:t xml:space="preserve">candidate size results in a </w:t>
-            </w:r>
+              <w:t xml:space="preserve">candidate size </w:t>
+            </w:r>
+            <w:proofErr w:type="gramStart"/>
+            <w:r>
+              <w:rPr>
+                <w:sz w:val="22"/>
+                <w:szCs w:val="22"/>
+              </w:rPr>
+              <w:t>results</w:t>
+            </w:r>
+            <w:proofErr w:type="gramEnd"/>
+            <w:r>
+              <w:rPr>
+                <w:sz w:val="22"/>
+                <w:szCs w:val="22"/>
+              </w:rPr>
+              <w:t xml:space="preserve"> in a </w:t>
+            </w:r>
+            <w:proofErr w:type="spellStart"/>
             <w:r>
               <w:rPr>
                 <w:rFonts w:ascii="Courier New" w:hAnsi="Courier New"/>
@@ -1366,6 +1406,7 @@
               </w:rPr>
               <w:t>ParseException</w:t>
             </w:r>
+            <w:proofErr w:type="spellEnd"/>
           </w:p>
         </w:tc>
         <w:tc>
@@ -1424,30 +1465,6 @@
               <w:t>"}</w:t>
             </w:r>
           </w:p>
-          <w:p>
-            <w:pPr>
-              <w:widowControl w:val="0"/>
-              <w:rPr>
-                <w:sz w:val="22"/>
-                <w:szCs w:val="22"/>
-              </w:rPr>
-            </w:pPr>
-            <w:r>
-              <w:rPr>
-                <w:sz w:val="22"/>
-                <w:szCs w:val="22"/>
-              </w:rPr>
-              <w:t xml:space="preserve">line: </w:t>
-            </w:r>
-            <w:r>
-              <w:rPr>
-                <w:rFonts w:ascii="Courier New" w:hAnsi="Courier New"/>
-                <w:sz w:val="22"/>
-                <w:szCs w:val="22"/>
-              </w:rPr>
-              <w:t>2</w:t>
-            </w:r>
-          </w:p>
         </w:tc>
         <w:tc>
           <w:tcPr>
@@ -1479,6 +1496,7 @@
               </w:rPr>
               <w:t xml:space="preserve">A </w:t>
             </w:r>
+            <w:proofErr w:type="spellStart"/>
             <w:r>
               <w:rPr>
                 <w:rFonts w:ascii="Courier New" w:hAnsi="Courier New"/>
@@ -1487,6 +1505,7 @@
               </w:rPr>
               <w:t>ParseException</w:t>
             </w:r>
+            <w:proofErr w:type="spellEnd"/>
             <w:r>
               <w:rPr>
                 <w:sz w:val="22"/>
@@ -1526,6 +1545,7 @@
               </w:rPr>
               <w:t xml:space="preserve">A </w:t>
             </w:r>
+            <w:proofErr w:type="spellStart"/>
             <w:r>
               <w:rPr>
                 <w:rFonts w:ascii="Courier New" w:hAnsi="Courier New"/>
@@ -1534,6 +1554,7 @@
               </w:rPr>
               <w:t>ParseException</w:t>
             </w:r>
+            <w:proofErr w:type="spellEnd"/>
             <w:r>
               <w:rPr>
                 <w:sz w:val="22"/>
@@ -2206,7 +2227,7 @@
   <w:style w:type="paragraph" w:default="1" w:styleId="Normal">
     <w:name w:val="Normal"/>
     <w:qFormat/>
-    <w:rsid w:val="005136A2"/>
+    <w:rsid w:val="001848D6"/>
   </w:style>
   <w:style w:type="paragraph" w:styleId="Heading1">
     <w:name w:val="heading 1"/>

</xml_diff>